<commit_message>
Add Functional Requirements in 'TAWA_SoftwareRequirementSpecification.docx' document
</commit_message>
<xml_diff>
--- a/Requirements/Technical Requirements/SRS/TAWA_SoftwareRequirementSpecification.docx
+++ b/Requirements/Technical Requirements/SRS/TAWA_SoftwareRequirementSpecification.docx
@@ -7165,8 +7165,6 @@
               </w:rPr>
               <w:t>button</w:t>
             </w:r>
-            <w:bookmarkStart w:id="9" w:name="_GoBack"/>
-            <w:bookmarkEnd w:id="9"/>
             <w:r>
               <w:rPr>
                 <w:bCs/>
@@ -14089,7 +14087,6 @@
               <w:ind w:left="0"/>
               <w:jc w:val="both"/>
               <w:rPr>
-                <w:rFonts w:hint="cs"/>
                 <w:bCs/>
                 <w:sz w:val="24"/>
                 <w:rtl/>
@@ -15246,7 +15243,7 @@
                 <w:bCs/>
                 <w:sz w:val="24"/>
               </w:rPr>
-              <w:t xml:space="preserve"> The ‘Delete’ button shall be clickable.</w:t>
+              <w:t xml:space="preserve"> Each user in the listing page shall have ‘Edit’ button.</w:t>
             </w:r>
           </w:p>
         </w:tc>
@@ -15295,14 +15292,58 @@
                 <w:bCs/>
                 <w:sz w:val="24"/>
               </w:rPr>
-              <w:t xml:space="preserve"> </w:t>
-            </w:r>
-            <w:r>
-              <w:rPr>
-                <w:bCs/>
-                <w:sz w:val="24"/>
-              </w:rPr>
-              <w:t>The ‘Edit’ button shall be clickable.</w:t>
+              <w:t xml:space="preserve"> The ‘Delete’ button shall be clickable.</w:t>
+            </w:r>
+          </w:p>
+        </w:tc>
+      </w:tr>
+      <w:tr>
+        <w:trPr>
+          <w:trHeight w:val="468"/>
+        </w:trPr>
+        <w:tc>
+          <w:tcPr>
+            <w:tcW w:w="2540" w:type="dxa"/>
+          </w:tcPr>
+          <w:p>
+            <w:pPr>
+              <w:pStyle w:val="TableParagraph"/>
+              <w:ind w:left="105"/>
+              <w:rPr>
+                <w:sz w:val="24"/>
+              </w:rPr>
+            </w:pPr>
+            <w:r>
+              <w:rPr>
+                <w:sz w:val="24"/>
+              </w:rPr>
+              <w:t>TAWA_SRS_FR_144</w:t>
+            </w:r>
+            <w:bookmarkStart w:id="9" w:name="_GoBack"/>
+            <w:bookmarkEnd w:id="9"/>
+          </w:p>
+        </w:tc>
+        <w:tc>
+          <w:tcPr>
+            <w:tcW w:w="7380" w:type="dxa"/>
+          </w:tcPr>
+          <w:p>
+            <w:pPr>
+              <w:pStyle w:val="TableParagraph"/>
+              <w:spacing w:before="3"/>
+              <w:ind w:left="0"/>
+              <w:jc w:val="both"/>
+              <w:rPr>
+                <w:bCs/>
+                <w:sz w:val="24"/>
+              </w:rPr>
+            </w:pPr>
+            <w:r>
+              <w:rPr>
+                <w:bCs/>
+                <w:sz w:val="24"/>
+              </w:rPr>
+              <w:t xml:space="preserve"> The ‘Edit’ button shall be clickable.</w:t>
             </w:r>
           </w:p>
         </w:tc>
@@ -15783,6 +15824,7 @@
               <w:rPr>
                 <w:sz w:val="28"/>
               </w:rPr>
+              <w:lastRenderedPageBreak/>
               <w:t xml:space="preserve"> </w:t>
             </w:r>
             <w:r>
@@ -15890,7 +15932,7 @@
           <w:rPr>
             <w:noProof/>
           </w:rPr>
-          <w:t>7</w:t>
+          <w:t>12</w:t>
         </w:r>
         <w:r>
           <w:rPr>
@@ -15944,7 +15986,7 @@
 
 <file path=word/numbering.xml><?xml version="1.0" encoding="utf-8"?>
 <w:numbering xmlns:wpc="http://schemas.microsoft.com/office/word/2010/wordprocessingCanvas" xmlns:mc="http://schemas.openxmlformats.org/markup-compatibility/2006" xmlns:o="urn:schemas-microsoft-com:office:office" xmlns:r="http://schemas.openxmlformats.org/officeDocument/2006/relationships" xmlns:m="http://schemas.openxmlformats.org/officeDocument/2006/math" xmlns:v="urn:schemas-microsoft-com:vml" xmlns:wp14="http://schemas.microsoft.com/office/word/2010/wordprocessingDrawing" xmlns:wp="http://schemas.openxmlformats.org/drawingml/2006/wordprocessingDrawing" xmlns:w10="urn:schemas-microsoft-com:office:word" xmlns:w="http://schemas.openxmlformats.org/wordprocessingml/2006/main" xmlns:w14="http://schemas.microsoft.com/office/word/2010/wordml" xmlns:w15="http://schemas.microsoft.com/office/word/2012/wordml" xmlns:wpg="http://schemas.microsoft.com/office/word/2010/wordprocessingGroup" xmlns:wpi="http://schemas.microsoft.com/office/word/2010/wordprocessingInk" xmlns:wne="http://schemas.microsoft.com/office/word/2006/wordml" xmlns:wps="http://schemas.microsoft.com/office/word/2010/wordprocessingShape" mc:Ignorable="w14 w15 wp14">
-  <w:abstractNum w:abstractNumId="0">
+  <w:abstractNum w:abstractNumId="0" w15:restartNumberingAfterBreak="0">
     <w:nsid w:val="01C75A5B"/>
     <w:multiLevelType w:val="multilevel"/>
     <w:tmpl w:val="51162A6E"/>
@@ -16072,7 +16114,7 @@
       </w:rPr>
     </w:lvl>
   </w:abstractNum>
-  <w:abstractNum w:abstractNumId="1">
+  <w:abstractNum w:abstractNumId="1" w15:restartNumberingAfterBreak="0">
     <w:nsid w:val="08D2111A"/>
     <w:multiLevelType w:val="multilevel"/>
     <w:tmpl w:val="51162A6E"/>
@@ -16200,7 +16242,7 @@
       </w:rPr>
     </w:lvl>
   </w:abstractNum>
-  <w:abstractNum w:abstractNumId="2">
+  <w:abstractNum w:abstractNumId="2" w15:restartNumberingAfterBreak="0">
     <w:nsid w:val="09F526EF"/>
     <w:multiLevelType w:val="hybridMultilevel"/>
     <w:tmpl w:val="BEB6BC2E"/>
@@ -16318,7 +16360,7 @@
       </w:rPr>
     </w:lvl>
   </w:abstractNum>
-  <w:abstractNum w:abstractNumId="3">
+  <w:abstractNum w:abstractNumId="3" w15:restartNumberingAfterBreak="0">
     <w:nsid w:val="10082C06"/>
     <w:multiLevelType w:val="multilevel"/>
     <w:tmpl w:val="0B60C4D4"/>
@@ -16445,7 +16487,7 @@
       </w:rPr>
     </w:lvl>
   </w:abstractNum>
-  <w:abstractNum w:abstractNumId="4">
+  <w:abstractNum w:abstractNumId="4" w15:restartNumberingAfterBreak="0">
     <w:nsid w:val="1F220E19"/>
     <w:multiLevelType w:val="multilevel"/>
     <w:tmpl w:val="51162A6E"/>
@@ -16573,7 +16615,7 @@
       </w:rPr>
     </w:lvl>
   </w:abstractNum>
-  <w:abstractNum w:abstractNumId="5">
+  <w:abstractNum w:abstractNumId="5" w15:restartNumberingAfterBreak="0">
     <w:nsid w:val="45367A48"/>
     <w:multiLevelType w:val="multilevel"/>
     <w:tmpl w:val="51162A6E"/>
@@ -16701,7 +16743,7 @@
       </w:rPr>
     </w:lvl>
   </w:abstractNum>
-  <w:abstractNum w:abstractNumId="6">
+  <w:abstractNum w:abstractNumId="6" w15:restartNumberingAfterBreak="0">
     <w:nsid w:val="459B0431"/>
     <w:multiLevelType w:val="multilevel"/>
     <w:tmpl w:val="51162A6E"/>
@@ -16829,7 +16871,7 @@
       </w:rPr>
     </w:lvl>
   </w:abstractNum>
-  <w:abstractNum w:abstractNumId="7">
+  <w:abstractNum w:abstractNumId="7" w15:restartNumberingAfterBreak="0">
     <w:nsid w:val="5596355B"/>
     <w:multiLevelType w:val="multilevel"/>
     <w:tmpl w:val="6C2097F6"/>
@@ -16955,7 +16997,7 @@
       </w:rPr>
     </w:lvl>
   </w:abstractNum>
-  <w:abstractNum w:abstractNumId="8">
+  <w:abstractNum w:abstractNumId="8" w15:restartNumberingAfterBreak="0">
     <w:nsid w:val="67434917"/>
     <w:multiLevelType w:val="multilevel"/>
     <w:tmpl w:val="51162A6E"/>
@@ -17083,7 +17125,7 @@
       </w:rPr>
     </w:lvl>
   </w:abstractNum>
-  <w:abstractNum w:abstractNumId="9">
+  <w:abstractNum w:abstractNumId="9" w15:restartNumberingAfterBreak="0">
     <w:nsid w:val="69C32D96"/>
     <w:multiLevelType w:val="multilevel"/>
     <w:tmpl w:val="51162A6E"/>
@@ -17211,7 +17253,7 @@
       </w:rPr>
     </w:lvl>
   </w:abstractNum>
-  <w:abstractNum w:abstractNumId="10">
+  <w:abstractNum w:abstractNumId="10" w15:restartNumberingAfterBreak="0">
     <w:nsid w:val="6A6313FC"/>
     <w:multiLevelType w:val="multilevel"/>
     <w:tmpl w:val="51162A6E"/>
@@ -17339,7 +17381,7 @@
       </w:rPr>
     </w:lvl>
   </w:abstractNum>
-  <w:abstractNum w:abstractNumId="11">
+  <w:abstractNum w:abstractNumId="11" w15:restartNumberingAfterBreak="0">
     <w:nsid w:val="6F3F1A21"/>
     <w:multiLevelType w:val="multilevel"/>
     <w:tmpl w:val="51162A6E"/>
@@ -17467,7 +17509,7 @@
       </w:rPr>
     </w:lvl>
   </w:abstractNum>
-  <w:abstractNum w:abstractNumId="12">
+  <w:abstractNum w:abstractNumId="12" w15:restartNumberingAfterBreak="0">
     <w:nsid w:val="729164A5"/>
     <w:multiLevelType w:val="multilevel"/>
     <w:tmpl w:val="51162A6E"/>
@@ -18556,7 +18598,7 @@
 </file>
 
 <file path=customXml/itemProps1.xml><?xml version="1.0" encoding="utf-8"?>
-<ds:datastoreItem xmlns:ds="http://schemas.openxmlformats.org/officeDocument/2006/customXml" ds:itemID="{A7527724-69BE-4D73-A209-9FDC18C5023D}">
+<ds:datastoreItem xmlns:ds="http://schemas.openxmlformats.org/officeDocument/2006/customXml" ds:itemID="{6639BCD0-224C-48CB-B0CD-0896986C2316}">
   <ds:schemaRefs>
     <ds:schemaRef ds:uri="http://schemas.openxmlformats.org/officeDocument/2006/bibliography"/>
   </ds:schemaRefs>

</xml_diff>

<commit_message>
'TAWA_SoftwareRequirementSpecification.docx' document had been updated after review
</commit_message>
<xml_diff>
--- a/Requirements/Technical Requirements/SRS/TAWA_SoftwareRequirementSpecification.docx
+++ b/Requirements/Technical Requirements/SRS/TAWA_SoftwareRequirementSpecification.docx
@@ -1468,7 +1468,7 @@
       </w:tr>
       <w:tr>
         <w:trPr>
-          <w:trHeight w:val="969"/>
+          <w:trHeight w:val="763"/>
         </w:trPr>
         <w:tc>
           <w:tcPr>
@@ -1550,17 +1550,20 @@
               <w:rPr>
                 <w:sz w:val="28"/>
               </w:rPr>
-              <w:t>A signed up user who has completed the account activation. He can do some functions like add users and</w:t>
-            </w:r>
-          </w:p>
-          <w:p>
-            <w:pPr>
-              <w:pStyle w:val="TableParagraph"/>
-              <w:spacing w:before="0" w:line="312" w:lineRule="exact"/>
+              <w:t xml:space="preserve">A signed up user. </w:t>
+            </w:r>
+            <w:r>
               <w:rPr>
                 <w:sz w:val="28"/>
               </w:rPr>
-            </w:pPr>
+              <w:t>He can do some functions like add users and</w:t>
+            </w:r>
+            <w:r>
+              <w:rPr>
+                <w:sz w:val="28"/>
+              </w:rPr>
+              <w:t xml:space="preserve"> </w:t>
+            </w:r>
             <w:r>
               <w:rPr>
                 <w:sz w:val="28"/>
@@ -1646,7 +1649,13 @@
               <w:rPr>
                 <w:sz w:val="28"/>
               </w:rPr>
-              <w:t>portal and the account activation.</w:t>
+              <w:t>Portal</w:t>
+            </w:r>
+            <w:r>
+              <w:rPr>
+                <w:sz w:val="28"/>
+              </w:rPr>
+              <w:t>.</w:t>
             </w:r>
           </w:p>
         </w:tc>
@@ -1734,17 +1743,38 @@
               <w:rPr>
                 <w:sz w:val="28"/>
               </w:rPr>
-              <w:t>A user of the portal who has not completed neither the sign up on the portal, nor the account activation. He owns</w:t>
-            </w:r>
-          </w:p>
-          <w:p>
-            <w:pPr>
-              <w:pStyle w:val="TableParagraph"/>
-              <w:spacing w:before="0" w:line="308" w:lineRule="exact"/>
+              <w:t>A user of the porta</w:t>
+            </w:r>
+            <w:r>
               <w:rPr>
                 <w:sz w:val="28"/>
               </w:rPr>
-            </w:pPr>
+              <w:t xml:space="preserve">l who has not completed </w:t>
+            </w:r>
+            <w:r>
+              <w:rPr>
+                <w:sz w:val="28"/>
+              </w:rPr>
+              <w:t>the sign up on the po</w:t>
+            </w:r>
+            <w:r>
+              <w:rPr>
+                <w:sz w:val="28"/>
+              </w:rPr>
+              <w:t>rtal</w:t>
+            </w:r>
+            <w:r>
+              <w:rPr>
+                <w:sz w:val="28"/>
+              </w:rPr>
+              <w:t>. He owns</w:t>
+            </w:r>
+            <w:r>
+              <w:rPr>
+                <w:sz w:val="28"/>
+              </w:rPr>
+              <w:t xml:space="preserve"> </w:t>
+            </w:r>
             <w:r>
               <w:rPr>
                 <w:sz w:val="28"/>
@@ -5835,7 +5865,21 @@
                 <w:bCs/>
                 <w:sz w:val="24"/>
               </w:rPr>
-              <w:t>contain before ‘@’ characters and numbers.</w:t>
+              <w:t>contain before ‘@’</w:t>
+            </w:r>
+            <w:r>
+              <w:rPr>
+                <w:bCs/>
+                <w:sz w:val="24"/>
+              </w:rPr>
+              <w:t xml:space="preserve"> characters only or</w:t>
+            </w:r>
+            <w:r>
+              <w:rPr>
+                <w:bCs/>
+                <w:sz w:val="24"/>
+              </w:rPr>
+              <w:t xml:space="preserve"> characters and numbers.</w:t>
             </w:r>
           </w:p>
         </w:tc>
@@ -9605,7 +9649,21 @@
                 <w:bCs/>
                 <w:sz w:val="24"/>
               </w:rPr>
-              <w:t>The ‘email’ field shall contain before ‘@’ characters and numbers only.</w:t>
+              <w:t xml:space="preserve">The ‘email’ field shall contain before ‘@’ </w:t>
+            </w:r>
+            <w:r>
+              <w:rPr>
+                <w:bCs/>
+                <w:sz w:val="24"/>
+              </w:rPr>
+              <w:t xml:space="preserve">characters only or </w:t>
+            </w:r>
+            <w:r>
+              <w:rPr>
+                <w:bCs/>
+                <w:sz w:val="24"/>
+              </w:rPr>
+              <w:t>characters and numbers only.</w:t>
             </w:r>
           </w:p>
         </w:tc>
@@ -14607,7 +14665,23 @@
                 <w:bCs/>
                 <w:sz w:val="24"/>
               </w:rPr>
-              <w:t>The ‘Traveler’ shall be able to send feedback.</w:t>
+              <w:t>The ‘Traveler’ shall be able to send feedback</w:t>
+            </w:r>
+            <w:r>
+              <w:rPr>
+                <w:bCs/>
+                <w:sz w:val="24"/>
+              </w:rPr>
+              <w:t xml:space="preserve"> When click on ‘send feedback” button in ‘destination details’ page</w:t>
+            </w:r>
+            <w:bookmarkStart w:id="9" w:name="_GoBack"/>
+            <w:bookmarkEnd w:id="9"/>
+            <w:r>
+              <w:rPr>
+                <w:bCs/>
+                <w:sz w:val="24"/>
+              </w:rPr>
+              <w:t>.</w:t>
             </w:r>
           </w:p>
         </w:tc>
@@ -14793,6 +14867,7 @@
               <w:rPr>
                 <w:sz w:val="24"/>
               </w:rPr>
+              <w:lastRenderedPageBreak/>
               <w:t>TAWA_SRS_FR_137</w:t>
             </w:r>
           </w:p>
@@ -14842,7 +14917,6 @@
               <w:rPr>
                 <w:sz w:val="24"/>
               </w:rPr>
-              <w:lastRenderedPageBreak/>
               <w:t>TAWA_SRS_FR_138</w:t>
             </w:r>
           </w:p>
@@ -15319,8 +15393,6 @@
               </w:rPr>
               <w:t>TAWA_SRS_FR_144</w:t>
             </w:r>
-            <w:bookmarkStart w:id="9" w:name="_GoBack"/>
-            <w:bookmarkEnd w:id="9"/>
           </w:p>
         </w:tc>
         <w:tc>
@@ -15824,7 +15896,6 @@
               <w:rPr>
                 <w:sz w:val="28"/>
               </w:rPr>
-              <w:lastRenderedPageBreak/>
               <w:t xml:space="preserve"> </w:t>
             </w:r>
             <w:r>
@@ -15932,7 +16003,7 @@
           <w:rPr>
             <w:noProof/>
           </w:rPr>
-          <w:t>12</w:t>
+          <w:t>14</w:t>
         </w:r>
         <w:r>
           <w:rPr>
@@ -18598,7 +18669,7 @@
 </file>
 
 <file path=customXml/itemProps1.xml><?xml version="1.0" encoding="utf-8"?>
-<ds:datastoreItem xmlns:ds="http://schemas.openxmlformats.org/officeDocument/2006/customXml" ds:itemID="{6639BCD0-224C-48CB-B0CD-0896986C2316}">
+<ds:datastoreItem xmlns:ds="http://schemas.openxmlformats.org/officeDocument/2006/customXml" ds:itemID="{7613BA00-CC7C-4498-A59B-9A392DF4EA0A}">
   <ds:schemaRefs>
     <ds:schemaRef ds:uri="http://schemas.openxmlformats.org/officeDocument/2006/bibliography"/>
   </ds:schemaRefs>

</xml_diff>